<commit_message>
Minor formatting change to report. Lab 10 done.
</commit_message>
<xml_diff>
--- a/Lab 10/report.docx
+++ b/Lab 10/report.docx
@@ -1,8 +1,19 @@
 
 <file path=word/document.xml><?xml version="1.0" encoding="utf-8"?>
-<w:document xmlns:wpc="http://schemas.microsoft.com/office/word/2010/wordprocessingCanvas" xmlns:mc="http://schemas.openxmlformats.org/markup-compatibility/2006" xmlns:o="urn:schemas-microsoft-com:office:office" xmlns:r="http://schemas.openxmlformats.org/officeDocument/2006/relationships" xmlns:m="http://schemas.openxmlformats.org/officeDocument/2006/math" xmlns:v="urn:schemas-microsoft-com:vml" xmlns:wp14="http://schemas.microsoft.com/office/word/2010/wordprocessingDrawing" xmlns:wp="http://schemas.openxmlformats.org/drawingml/2006/wordprocessingDrawing" xmlns:w10="urn:schemas-microsoft-com:office:word" xmlns:w="http://schemas.openxmlformats.org/wordprocessingml/2006/main" xmlns:w14="http://schemas.microsoft.com/office/word/2010/wordml" xmlns:wpg="http://schemas.microsoft.com/office/word/2010/wordprocessingGroup" xmlns:wpi="http://schemas.microsoft.com/office/word/2010/wordprocessingInk" xmlns:wne="http://schemas.microsoft.com/office/word/2006/wordml" xmlns:wps="http://schemas.microsoft.com/office/word/2010/wordprocessingShape" mc:Ignorable="w14 wp14">
+<w:document xmlns:ve="http://schemas.openxmlformats.org/markup-compatibility/2006" xmlns:o="urn:schemas-microsoft-com:office:office" xmlns:r="http://schemas.openxmlformats.org/officeDocument/2006/relationships" xmlns:m="http://schemas.openxmlformats.org/officeDocument/2006/math" xmlns:v="urn:schemas-microsoft-com:vml" xmlns:wp="http://schemas.openxmlformats.org/drawingml/2006/wordprocessingDrawing" xmlns:w10="urn:schemas-microsoft-com:office:word" xmlns:w="http://schemas.openxmlformats.org/wordprocessingml/2006/main" xmlns:wne="http://schemas.microsoft.com/office/word/2006/wordml">
   <w:body>
     <w:p>
+      <w:pPr>
+        <w:rPr>
+          <w:rStyle w:val="Heading2Char"/>
+        </w:rPr>
+        <w:sectPr>
+          <w:pgSz w:w="15840" w:h="12240" w:orient="landscape"/>
+          <w:pgMar w:top="1440" w:right="1440" w:bottom="1440" w:left="1440" w:header="720" w:footer="720" w:gutter="0"/>
+          <w:cols w:space="720"/>
+          <w:docGrid w:linePitch="360"/>
+        </w:sectPr>
+      </w:pPr>
       <w:r>
         <w:rPr>
           <w:rStyle w:val="Heading2Char"/>
@@ -14,7 +25,7 @@
           <w:noProof/>
         </w:rPr>
         <w:drawing>
-          <wp:inline distT="0" distB="0" distL="0" distR="0" wp14:anchorId="4A8EB75C" wp14:editId="601D1B1D">
+          <wp:inline distT="0" distB="0" distL="0" distR="0">
             <wp:extent cx="8229600" cy="5406390"/>
             <wp:effectExtent l="0" t="0" r="0" b="3810"/>
             <wp:docPr id="5" name="Picture 5"/>
@@ -29,10 +40,10 @@
                     <pic:cNvPicPr/>
                   </pic:nvPicPr>
                   <pic:blipFill>
-                    <a:blip r:embed="rId5" cstate="print">
+                    <a:blip r:embed="rId4" cstate="print">
                       <a:extLst>
                         <a:ext uri="{28A0092B-C50C-407E-A947-70E740481C1C}">
-                          <a14:useLocalDpi xmlns:a14="http://schemas.microsoft.com/office/drawing/2010/main" val="0"/>
+                          <a14:useLocalDpi xmlns:a14="http://schemas.microsoft.com/office/drawing/2010/main" xmlns:wps="http://schemas.microsoft.com/office/word/2010/wordprocessingShape" xmlns:wpi="http://schemas.microsoft.com/office/word/2010/wordprocessingInk" xmlns:wpg="http://schemas.microsoft.com/office/word/2010/wordprocessingGroup" xmlns:w14="http://schemas.microsoft.com/office/word/2010/wordml" xmlns:w="http://schemas.openxmlformats.org/wordprocessingml/2006/main" xmlns:w10="urn:schemas-microsoft-com:office:word" xmlns:wp14="http://schemas.microsoft.com/office/word/2010/wordprocessingDrawing" xmlns:v="urn:schemas-microsoft-com:vml" xmlns:o="urn:schemas-microsoft-com:office:office" xmlns:mc="http://schemas.openxmlformats.org/markup-compatibility/2006" xmlns:wpc="http://schemas.microsoft.com/office/word/2010/wordprocessingCanvas" xmlns="" val="0"/>
                         </a:ext>
                       </a:extLst>
                     </a:blip>
@@ -57,13 +68,15 @@
       </w:r>
       <w:bookmarkStart w:id="0" w:name="_GoBack"/>
       <w:bookmarkEnd w:id="0"/>
+    </w:p>
+    <w:p>
       <w:r>
         <w:rPr>
           <w:noProof/>
         </w:rPr>
         <w:lastRenderedPageBreak/>
         <w:drawing>
-          <wp:inline distT="0" distB="0" distL="0" distR="0" wp14:anchorId="57A60771" wp14:editId="17786713">
+          <wp:inline distT="0" distB="0" distL="0" distR="0">
             <wp:extent cx="2971800" cy="2405062"/>
             <wp:effectExtent l="0" t="0" r="0" b="0"/>
             <wp:docPr id="2" name="Picture 2" descr="H:\scope_8.png"/>
@@ -80,10 +93,10 @@
                     </pic:cNvPicPr>
                   </pic:nvPicPr>
                   <pic:blipFill>
-                    <a:blip r:embed="rId6" cstate="print">
+                    <a:blip r:embed="rId5" cstate="print">
                       <a:extLst>
                         <a:ext uri="{28A0092B-C50C-407E-A947-70E740481C1C}">
-                          <a14:useLocalDpi xmlns:a14="http://schemas.microsoft.com/office/drawing/2010/main" val="0"/>
+                          <a14:useLocalDpi xmlns:a14="http://schemas.microsoft.com/office/drawing/2010/main" xmlns:wps="http://schemas.microsoft.com/office/word/2010/wordprocessingShape" xmlns:wpi="http://schemas.microsoft.com/office/word/2010/wordprocessingInk" xmlns:wpg="http://schemas.microsoft.com/office/word/2010/wordprocessingGroup" xmlns:w14="http://schemas.microsoft.com/office/word/2010/wordml" xmlns:w="http://schemas.openxmlformats.org/wordprocessingml/2006/main" xmlns:w10="urn:schemas-microsoft-com:office:word" xmlns:wp14="http://schemas.microsoft.com/office/word/2010/wordprocessingDrawing" xmlns:v="urn:schemas-microsoft-com:vml" xmlns:o="urn:schemas-microsoft-com:office:office" xmlns:mc="http://schemas.openxmlformats.org/markup-compatibility/2006" xmlns:wpc="http://schemas.microsoft.com/office/word/2010/wordprocessingCanvas" xmlns="" val="0"/>
                         </a:ext>
                       </a:extLst>
                     </a:blip>
@@ -116,7 +129,7 @@
           <w:noProof/>
         </w:rPr>
         <w:drawing>
-          <wp:inline distT="0" distB="0" distL="0" distR="0" wp14:anchorId="01170266" wp14:editId="6AC3A2E6">
+          <wp:inline distT="0" distB="0" distL="0" distR="0">
             <wp:extent cx="2971800" cy="2405062"/>
             <wp:effectExtent l="0" t="0" r="0" b="0"/>
             <wp:docPr id="1" name="Picture 1" descr="H:\scope_7.png"/>
@@ -133,10 +146,10 @@
                     </pic:cNvPicPr>
                   </pic:nvPicPr>
                   <pic:blipFill>
-                    <a:blip r:embed="rId7" cstate="print">
+                    <a:blip r:embed="rId6" cstate="print">
                       <a:extLst>
                         <a:ext uri="{28A0092B-C50C-407E-A947-70E740481C1C}">
-                          <a14:useLocalDpi xmlns:a14="http://schemas.microsoft.com/office/drawing/2010/main" val="0"/>
+                          <a14:useLocalDpi xmlns:a14="http://schemas.microsoft.com/office/drawing/2010/main" xmlns:wps="http://schemas.microsoft.com/office/word/2010/wordprocessingShape" xmlns:wpi="http://schemas.microsoft.com/office/word/2010/wordprocessingInk" xmlns:wpg="http://schemas.microsoft.com/office/word/2010/wordprocessingGroup" xmlns:w14="http://schemas.microsoft.com/office/word/2010/wordml" xmlns:w="http://schemas.openxmlformats.org/wordprocessingml/2006/main" xmlns:w10="urn:schemas-microsoft-com:office:word" xmlns:wp14="http://schemas.microsoft.com/office/word/2010/wordprocessingDrawing" xmlns:v="urn:schemas-microsoft-com:vml" xmlns:o="urn:schemas-microsoft-com:office:office" xmlns:mc="http://schemas.openxmlformats.org/markup-compatibility/2006" xmlns:wpc="http://schemas.microsoft.com/office/word/2010/wordprocessingCanvas" xmlns="" val="0"/>
                         </a:ext>
                       </a:extLst>
                     </a:blip>
@@ -171,7 +184,7 @@
           <w:noProof/>
         </w:rPr>
         <w:drawing>
-          <wp:inline distT="0" distB="0" distL="0" distR="0" wp14:anchorId="6E4D32F6" wp14:editId="22A8F1C4">
+          <wp:inline distT="0" distB="0" distL="0" distR="0">
             <wp:extent cx="2971800" cy="2405063"/>
             <wp:effectExtent l="0" t="0" r="0" b="0"/>
             <wp:docPr id="3" name="Picture 3" descr="H:\scope_12.png"/>
@@ -188,10 +201,10 @@
                     </pic:cNvPicPr>
                   </pic:nvPicPr>
                   <pic:blipFill>
-                    <a:blip r:embed="rId8" cstate="print">
+                    <a:blip r:embed="rId7" cstate="print">
                       <a:extLst>
                         <a:ext uri="{28A0092B-C50C-407E-A947-70E740481C1C}">
-                          <a14:useLocalDpi xmlns:a14="http://schemas.microsoft.com/office/drawing/2010/main" val="0"/>
+                          <a14:useLocalDpi xmlns:a14="http://schemas.microsoft.com/office/drawing/2010/main" xmlns:wps="http://schemas.microsoft.com/office/word/2010/wordprocessingShape" xmlns:wpi="http://schemas.microsoft.com/office/word/2010/wordprocessingInk" xmlns:wpg="http://schemas.microsoft.com/office/word/2010/wordprocessingGroup" xmlns:w14="http://schemas.microsoft.com/office/word/2010/wordml" xmlns:w="http://schemas.openxmlformats.org/wordprocessingml/2006/main" xmlns:w10="urn:schemas-microsoft-com:office:word" xmlns:wp14="http://schemas.microsoft.com/office/word/2010/wordprocessingDrawing" xmlns:v="urn:schemas-microsoft-com:vml" xmlns:o="urn:schemas-microsoft-com:office:office" xmlns:mc="http://schemas.openxmlformats.org/markup-compatibility/2006" xmlns:wpc="http://schemas.microsoft.com/office/word/2010/wordprocessingCanvas" xmlns="" val="0"/>
                         </a:ext>
                       </a:extLst>
                     </a:blip>
@@ -224,7 +237,7 @@
           <w:noProof/>
         </w:rPr>
         <w:drawing>
-          <wp:inline distT="0" distB="0" distL="0" distR="0" wp14:anchorId="464FC358" wp14:editId="7D05EA52">
+          <wp:inline distT="0" distB="0" distL="0" distR="0">
             <wp:extent cx="2971800" cy="2405063"/>
             <wp:effectExtent l="0" t="0" r="0" b="0"/>
             <wp:docPr id="4" name="Picture 4" descr="H:\scope_13.png"/>
@@ -241,10 +254,10 @@
                     </pic:cNvPicPr>
                   </pic:nvPicPr>
                   <pic:blipFill>
-                    <a:blip r:embed="rId9" cstate="print">
+                    <a:blip r:embed="rId8" cstate="print">
                       <a:extLst>
                         <a:ext uri="{28A0092B-C50C-407E-A947-70E740481C1C}">
-                          <a14:useLocalDpi xmlns:a14="http://schemas.microsoft.com/office/drawing/2010/main" val="0"/>
+                          <a14:useLocalDpi xmlns:a14="http://schemas.microsoft.com/office/drawing/2010/main" xmlns:wps="http://schemas.microsoft.com/office/word/2010/wordprocessingShape" xmlns:wpi="http://schemas.microsoft.com/office/word/2010/wordprocessingInk" xmlns:wpg="http://schemas.microsoft.com/office/word/2010/wordprocessingGroup" xmlns:w14="http://schemas.microsoft.com/office/word/2010/wordml" xmlns:w="http://schemas.openxmlformats.org/wordprocessingml/2006/main" xmlns:w10="urn:schemas-microsoft-com:office:word" xmlns:wp14="http://schemas.microsoft.com/office/word/2010/wordprocessingDrawing" xmlns:v="urn:schemas-microsoft-com:vml" xmlns:o="urn:schemas-microsoft-com:office:office" xmlns:mc="http://schemas.openxmlformats.org/markup-compatibility/2006" xmlns:wpc="http://schemas.microsoft.com/office/word/2010/wordprocessingCanvas" xmlns="" val="0"/>
                         </a:ext>
                       </a:extLst>
                     </a:blip>
@@ -318,7 +331,6 @@
         <w:pStyle w:val="Heading2"/>
       </w:pPr>
       <w:r>
-        <w:lastRenderedPageBreak/>
         <w:t>Part 3B</w:t>
       </w:r>
     </w:p>
@@ -361,15 +373,7 @@
     </w:p>
     <w:p>
       <w:r>
-        <w:t>Linear supply dissipation = (</w:t>
-      </w:r>
-      <w:proofErr w:type="gramStart"/>
-      <w:r>
-        <w:t>Vin</w:t>
-      </w:r>
-      <w:proofErr w:type="gramEnd"/>
-      <w:r>
-        <w:t xml:space="preserve"> – </w:t>
+        <w:t xml:space="preserve">Linear supply dissipation = (Vin – </w:t>
       </w:r>
       <w:proofErr w:type="spellStart"/>
       <w:r>
@@ -407,6 +411,7 @@
     </w:p>
     <w:p>
       <w:r>
+        <w:lastRenderedPageBreak/>
         <w:t>Could not achieve any gains by slowing switching (gate resistor increased to 472ohm and 2672 ohm; negligible loss of efficiency)</w:t>
       </w:r>
     </w:p>
@@ -435,7 +440,7 @@
       </w:r>
     </w:p>
     <w:sectPr>
-      <w:pgSz w:w="15840" w:h="12240" w:orient="landscape"/>
+      <w:pgSz w:w="12240" w:h="15840"/>
       <w:pgMar w:top="1440" w:right="1440" w:bottom="1440" w:left="1440" w:header="720" w:footer="720" w:gutter="0"/>
       <w:cols w:space="720"/>
       <w:docGrid w:linePitch="360"/>
@@ -445,7 +450,7 @@
 </file>
 
 <file path=word/styles.xml><?xml version="1.0" encoding="utf-8"?>
-<w:styles xmlns:mc="http://schemas.openxmlformats.org/markup-compatibility/2006" xmlns:r="http://schemas.openxmlformats.org/officeDocument/2006/relationships" xmlns:w="http://schemas.openxmlformats.org/wordprocessingml/2006/main" xmlns:w14="http://schemas.microsoft.com/office/word/2010/wordml" mc:Ignorable="w14">
+<w:styles xmlns:r="http://schemas.openxmlformats.org/officeDocument/2006/relationships" xmlns:w="http://schemas.openxmlformats.org/wordprocessingml/2006/main">
   <w:docDefaults>
     <w:rPrDefault>
       <w:rPr>
@@ -806,6 +811,7 @@
     <w:uiPriority w:val="99"/>
     <w:semiHidden/>
     <w:unhideWhenUsed/>
+    <w:qFormat/>
     <w:tblPr>
       <w:tblInd w:w="0" w:type="dxa"/>
       <w:tblCellMar>

</xml_diff>